<commit_message>
Added feature extraction code
</commit_message>
<xml_diff>
--- a/Project(colab)/Project Plan.docx
+++ b/Project(colab)/Project Plan.docx
@@ -376,10 +376,47 @@
     </w:p>
     <w:p>
       <w:pPr>
+        <w:pStyle w:val="ListParagraph"/>
+        <w:numPr>
+          <w:ilvl w:val="0"/>
+          <w:numId w:val="2"/>
+        </w:numPr>
+      </w:pPr>
+      <w:r>
+        <w:t>HOG feature descriptors</w:t>
+      </w:r>
+    </w:p>
+    <w:p>
+      <w:pPr>
+        <w:pStyle w:val="ListParagraph"/>
+        <w:numPr>
+          <w:ilvl w:val="0"/>
+          <w:numId w:val="2"/>
+        </w:numPr>
+      </w:pPr>
+      <w:r>
+        <w:t>SIFT feature descriptor</w:t>
+      </w:r>
+    </w:p>
+    <w:p>
+      <w:pPr>
+        <w:pStyle w:val="ListParagraph"/>
+        <w:numPr>
+          <w:ilvl w:val="0"/>
+          <w:numId w:val="2"/>
+        </w:numPr>
+      </w:pPr>
+      <w:r>
+        <w:t>SURF feature descriptor</w:t>
+      </w:r>
+    </w:p>
+    <w:p>
+      <w:pPr>
         <w:pStyle w:val="Heading2"/>
       </w:pPr>
       <w:proofErr w:type="gramStart"/>
       <w:r>
+        <w:lastRenderedPageBreak/>
         <w:t>Cluster  Images</w:t>
       </w:r>
       <w:proofErr w:type="gramEnd"/>
@@ -420,7 +457,6 @@
         </w:numPr>
       </w:pPr>
       <w:r>
-        <w:lastRenderedPageBreak/>
         <w:t>DBSCAN</w:t>
       </w:r>
     </w:p>
@@ -530,6 +566,11 @@
       <w:r>
         <w:t>1/(1+distance</w:t>
       </w:r>
+      <w:r>
+        <w:t>))</w:t>
+      </w:r>
+      <w:bookmarkStart w:id="0" w:name="_GoBack"/>
+      <w:bookmarkEnd w:id="0"/>
     </w:p>
     <w:p>
       <w:r>
@@ -849,6 +890,7 @@
         <w:pStyle w:val="Heading3"/>
       </w:pPr>
       <w:r>
+        <w:lastRenderedPageBreak/>
         <w:t>Features</w:t>
       </w:r>
     </w:p>
@@ -897,7 +939,6 @@
         </w:numPr>
       </w:pPr>
       <w:r>
-        <w:lastRenderedPageBreak/>
         <w:t>Write similarity score beneath image</w:t>
       </w:r>
     </w:p>
@@ -939,8 +980,6 @@
         </w:rPr>
         <w:t>For pictures with multiple faces, have user select which faces to see similarity between</w:t>
       </w:r>
-      <w:bookmarkStart w:id="0" w:name="_GoBack"/>
-      <w:bookmarkEnd w:id="0"/>
     </w:p>
     <w:p/>
     <w:p/>
@@ -2740,7 +2779,7 @@
 </file>
 
 <file path=customXml/itemProps1.xml><?xml version="1.0" encoding="utf-8"?>
-<ds:datastoreItem xmlns:ds="http://schemas.openxmlformats.org/officeDocument/2006/customXml" ds:itemID="{38A5F058-BE33-40ED-89A8-29274E1F7B7F}">
+<ds:datastoreItem xmlns:ds="http://schemas.openxmlformats.org/officeDocument/2006/customXml" ds:itemID="{56066976-9A8E-488D-9D59-3A4C0E765BE3}">
   <ds:schemaRefs>
     <ds:schemaRef ds:uri="http://schemas.openxmlformats.org/officeDocument/2006/bibliography"/>
   </ds:schemaRefs>

</xml_diff>